<commit_message>
merged android acceptance testing with devBranch
</commit_message>
<xml_diff>
--- a/documentation/mobile_acceptance_test_read_me.docx
+++ b/documentation/mobile_acceptance_test_read_me.docx
@@ -1,10 +1,10 @@
 
 <file path=word/document.xml><?xml version="1.0" encoding="utf-8"?>
-<w:document xmlns:wpc="http://schemas.microsoft.com/office/word/2010/wordprocessingCanvas" xmlns:cx="http://schemas.microsoft.com/office/drawing/2014/chartex" xmlns:cx1="http://schemas.microsoft.com/office/drawing/2015/9/8/chartex" xmlns:cx2="http://schemas.microsoft.com/office/drawing/2015/10/21/chartex" xmlns:cx3="http://schemas.microsoft.com/office/drawing/2016/5/9/chartex" xmlns:cx4="http://schemas.microsoft.com/office/drawing/2016/5/10/chartex" xmlns:cx5="http://schemas.microsoft.com/office/drawing/2016/5/11/chartex" xmlns:cx6="http://schemas.microsoft.com/office/drawing/2016/5/12/chartex" xmlns:cx7="http://schemas.microsoft.com/office/drawing/2016/5/13/chartex" xmlns:cx8="http://schemas.microsoft.com/office/drawing/2016/5/14/chartex" xmlns:mc="http://schemas.openxmlformats.org/markup-compatibility/2006" xmlns:aink="http://schemas.microsoft.com/office/drawing/2016/ink" xmlns:am3d="http://schemas.microsoft.com/office/drawing/2017/model3d" xmlns:o="urn:schemas-microsoft-com:office:office" xmlns:r="http://schemas.openxmlformats.org/officeDocument/2006/relationships" xmlns:m="http://schemas.openxmlformats.org/officeDocument/2006/math" xmlns:v="urn:schemas-microsoft-com:vml" xmlns:wp14="http://schemas.microsoft.com/office/word/2010/wordprocessingDrawing" xmlns:wp="http://schemas.openxmlformats.org/drawingml/2006/wordprocessingDrawing" xmlns:w10="urn:schemas-microsoft-com:office:word" xmlns:w="http://schemas.openxmlformats.org/wordprocessingml/2006/main" xmlns:w14="http://schemas.microsoft.com/office/word/2010/wordml" xmlns:w15="http://schemas.microsoft.com/office/word/2012/wordml" xmlns:w16cid="http://schemas.microsoft.com/office/word/2016/wordml/cid" xmlns:w16se="http://schemas.microsoft.com/office/word/2015/wordml/symex" xmlns:wpg="http://schemas.microsoft.com/office/word/2010/wordprocessingGroup" xmlns:wpi="http://schemas.microsoft.com/office/word/2010/wordprocessingInk" xmlns:wne="http://schemas.microsoft.com/office/word/2006/wordml" xmlns:wps="http://schemas.microsoft.com/office/word/2010/wordprocessingShape" mc:Ignorable="w14 w15 w16se w16cid wp14">
+<w:document xmlns:wpc="http://schemas.microsoft.com/office/word/2010/wordprocessingCanvas" xmlns:cx="http://schemas.microsoft.com/office/drawing/2014/chartex" xmlns:cx1="http://schemas.microsoft.com/office/drawing/2015/9/8/chartex" xmlns:mc="http://schemas.openxmlformats.org/markup-compatibility/2006" xmlns:o="urn:schemas-microsoft-com:office:office" xmlns:r="http://schemas.openxmlformats.org/officeDocument/2006/relationships" xmlns:m="http://schemas.openxmlformats.org/officeDocument/2006/math" xmlns:v="urn:schemas-microsoft-com:vml" xmlns:wp14="http://schemas.microsoft.com/office/word/2010/wordprocessingDrawing" xmlns:wp="http://schemas.openxmlformats.org/drawingml/2006/wordprocessingDrawing" xmlns:w10="urn:schemas-microsoft-com:office:word" xmlns:w="http://schemas.openxmlformats.org/wordprocessingml/2006/main" xmlns:w14="http://schemas.microsoft.com/office/word/2010/wordml" xmlns:w15="http://schemas.microsoft.com/office/word/2012/wordml" xmlns:w16se="http://schemas.microsoft.com/office/word/2015/wordml/symex" xmlns:wpg="http://schemas.microsoft.com/office/word/2010/wordprocessingGroup" xmlns:wpi="http://schemas.microsoft.com/office/word/2010/wordprocessingInk" xmlns:wne="http://schemas.microsoft.com/office/word/2006/wordml" xmlns:wps="http://schemas.microsoft.com/office/word/2010/wordprocessingShape" mc:Ignorable="w14 w15 w16se wp14">
   <w:body>
     <w:p>
       <w:pPr>
-        <w:pStyle w:val="ListParagraph"/>
+        <w:pStyle w:val="a3"/>
         <w:numPr>
           <w:ilvl w:val="0"/>
           <w:numId w:val="1"/>
@@ -17,16 +17,14 @@
         <w:rPr>
           <w:b/>
         </w:rPr>
-        <w:t xml:space="preserve">Tester should be logged out from the application before running Acceptance Test for </w:t>
-      </w:r>
-      <w:proofErr w:type="spellStart"/>
+        <w:t>Tester should be logged out from the application before running Acceptance Test for U</w:t>
+      </w:r>
       <w:r>
         <w:rPr>
           <w:b/>
         </w:rPr>
-        <w:t>Umbuy</w:t>
-      </w:r>
-      <w:proofErr w:type="spellEnd"/>
+        <w:t>MBUY</w:t>
+      </w:r>
       <w:r>
         <w:rPr>
           <w:b/>
@@ -36,58 +34,37 @@
     </w:p>
     <w:p>
       <w:pPr>
-        <w:pStyle w:val="ListParagraph"/>
+        <w:pStyle w:val="a3"/>
         <w:ind w:left="1440"/>
       </w:pPr>
       <w:r>
-        <w:t xml:space="preserve">Acceptance Test starts with </w:t>
-      </w:r>
-      <w:proofErr w:type="spellStart"/>
-      <w:r>
-        <w:t>LoginActivity</w:t>
-      </w:r>
-      <w:proofErr w:type="spellEnd"/>
-      <w:r>
-        <w:t xml:space="preserve">. If tester is logged in and start the test, because of the saved session of user, the application will start with </w:t>
-      </w:r>
-      <w:proofErr w:type="spellStart"/>
-      <w:r>
-        <w:t>ViewAdsActivity</w:t>
-      </w:r>
-      <w:proofErr w:type="spellEnd"/>
-      <w:r>
-        <w:t>, which will fail the Acceptance Test.</w:t>
+        <w:t>Acceptance Test starts with LoginActivity. If tester is logged in and start the test, because of the saved session of user, the application will start with ViewAdsActivity, which will fail the Acceptance Test.</w:t>
       </w:r>
     </w:p>
     <w:p>
       <w:pPr>
-        <w:pStyle w:val="ListParagraph"/>
+        <w:pStyle w:val="a3"/>
         <w:ind w:left="1440"/>
       </w:pPr>
     </w:p>
     <w:p>
       <w:pPr>
-        <w:pStyle w:val="ListParagraph"/>
+        <w:pStyle w:val="a3"/>
         <w:ind w:left="1440"/>
       </w:pPr>
       <w:r>
-        <w:t xml:space="preserve">Steps.  Log out from the application -&gt; Run </w:t>
-      </w:r>
-      <w:proofErr w:type="spellStart"/>
-      <w:r>
-        <w:t>AllAcceptanceTest</w:t>
-      </w:r>
-      <w:proofErr w:type="spellEnd"/>
+        <w:t>Steps.  Log out from the application -&gt; Run AllAcceptanceTest</w:t>
+      </w:r>
     </w:p>
     <w:p>
       <w:pPr>
-        <w:pStyle w:val="ListParagraph"/>
+        <w:pStyle w:val="a3"/>
         <w:ind w:left="1440"/>
       </w:pPr>
     </w:p>
     <w:p>
       <w:pPr>
-        <w:pStyle w:val="ListParagraph"/>
+        <w:pStyle w:val="a3"/>
         <w:numPr>
           <w:ilvl w:val="0"/>
           <w:numId w:val="1"/>
@@ -100,16 +77,14 @@
         <w:rPr>
           <w:b/>
         </w:rPr>
-        <w:t xml:space="preserve">Acceptance Test doesn’t cover if the user hasn’t </w:t>
-      </w:r>
-      <w:proofErr w:type="gramStart"/>
+        <w:t>Acceptance Test doesn’t cover if the user hasn’t allow</w:t>
+      </w:r>
       <w:r>
         <w:rPr>
           <w:b/>
         </w:rPr>
-        <w:t>allow</w:t>
-      </w:r>
-      <w:proofErr w:type="gramEnd"/>
+        <w:t>ed</w:t>
+      </w:r>
       <w:r>
         <w:rPr>
           <w:b/>
@@ -119,7 +94,7 @@
     </w:p>
     <w:p>
       <w:pPr>
-        <w:pStyle w:val="ListParagraph"/>
+        <w:pStyle w:val="a3"/>
         <w:numPr>
           <w:ilvl w:val="1"/>
           <w:numId w:val="1"/>
@@ -129,20 +104,20 @@
         </w:rPr>
       </w:pPr>
       <w:r>
-        <w:t xml:space="preserve">Tester should go to the Settings -&gt; Apps &amp; Notifications -&gt; </w:t>
-      </w:r>
-      <w:proofErr w:type="spellStart"/>
-      <w:r>
-        <w:t>UmBuy</w:t>
-      </w:r>
-      <w:proofErr w:type="spellEnd"/>
+        <w:t>Tester should go to the Settin</w:t>
+      </w:r>
+      <w:r>
+        <w:t>gs -&gt; Apps &amp; Notifications -&gt; UMBUY</w:t>
+      </w:r>
+      <w:bookmarkStart w:id="0" w:name="_GoBack"/>
+      <w:bookmarkEnd w:id="0"/>
       <w:r>
         <w:t xml:space="preserve"> -&gt; Permissions -&gt; Give permission to Storage.</w:t>
       </w:r>
     </w:p>
     <w:p>
       <w:pPr>
-        <w:pStyle w:val="ListParagraph"/>
+        <w:pStyle w:val="a3"/>
         <w:numPr>
           <w:ilvl w:val="1"/>
           <w:numId w:val="1"/>
@@ -152,41 +127,26 @@
         </w:rPr>
       </w:pPr>
       <w:r>
-        <w:t xml:space="preserve">Or if click Allow when the application asks for permission when in </w:t>
-      </w:r>
-      <w:proofErr w:type="spellStart"/>
-      <w:r>
-        <w:t>CreateAdActivity</w:t>
-      </w:r>
-      <w:proofErr w:type="spellEnd"/>
-      <w:r>
-        <w:t xml:space="preserve"> first time.</w:t>
+        <w:t>Or if click Allow when the application asks for permission when in CreateAdActivity first time.</w:t>
       </w:r>
     </w:p>
     <w:p>
       <w:pPr>
-        <w:pStyle w:val="ListParagraph"/>
+        <w:pStyle w:val="a3"/>
         <w:ind w:left="1440"/>
       </w:pPr>
       <w:r>
         <w:t xml:space="preserve">Steps. </w:t>
       </w:r>
       <w:r>
-        <w:t xml:space="preserve">After giving permission for the photos/gallery doing one of above options -&gt; Run </w:t>
-      </w:r>
-      <w:proofErr w:type="spellStart"/>
-      <w:r>
-        <w:t>AllAcceptanceTest</w:t>
-      </w:r>
-      <w:proofErr w:type="spellEnd"/>
+        <w:t>After giving permission for the photos/gallery doing one of above options -&gt; Run AllAcceptanceTest</w:t>
+      </w:r>
     </w:p>
     <w:p>
       <w:pPr>
-        <w:pStyle w:val="ListParagraph"/>
+        <w:pStyle w:val="a3"/>
         <w:ind w:left="1440"/>
       </w:pPr>
-      <w:bookmarkStart w:id="0" w:name="_GoBack"/>
-      <w:bookmarkEnd w:id="0"/>
     </w:p>
     <w:sectPr>
       <w:pgSz w:w="12240" w:h="15840"/>
@@ -199,7 +159,7 @@
 </file>
 
 <file path=word/numbering.xml><?xml version="1.0" encoding="utf-8"?>
-<w:numbering xmlns:wpc="http://schemas.microsoft.com/office/word/2010/wordprocessingCanvas" xmlns:cx="http://schemas.microsoft.com/office/drawing/2014/chartex" xmlns:cx1="http://schemas.microsoft.com/office/drawing/2015/9/8/chartex" xmlns:cx2="http://schemas.microsoft.com/office/drawing/2015/10/21/chartex" xmlns:cx3="http://schemas.microsoft.com/office/drawing/2016/5/9/chartex" xmlns:cx4="http://schemas.microsoft.com/office/drawing/2016/5/10/chartex" xmlns:cx5="http://schemas.microsoft.com/office/drawing/2016/5/11/chartex" xmlns:cx6="http://schemas.microsoft.com/office/drawing/2016/5/12/chartex" xmlns:cx7="http://schemas.microsoft.com/office/drawing/2016/5/13/chartex" xmlns:cx8="http://schemas.microsoft.com/office/drawing/2016/5/14/chartex" xmlns:mc="http://schemas.openxmlformats.org/markup-compatibility/2006" xmlns:aink="http://schemas.microsoft.com/office/drawing/2016/ink" xmlns:am3d="http://schemas.microsoft.com/office/drawing/2017/model3d" xmlns:o="urn:schemas-microsoft-com:office:office" xmlns:r="http://schemas.openxmlformats.org/officeDocument/2006/relationships" xmlns:m="http://schemas.openxmlformats.org/officeDocument/2006/math" xmlns:v="urn:schemas-microsoft-com:vml" xmlns:wp14="http://schemas.microsoft.com/office/word/2010/wordprocessingDrawing" xmlns:wp="http://schemas.openxmlformats.org/drawingml/2006/wordprocessingDrawing" xmlns:w10="urn:schemas-microsoft-com:office:word" xmlns:w="http://schemas.openxmlformats.org/wordprocessingml/2006/main" xmlns:w14="http://schemas.microsoft.com/office/word/2010/wordml" xmlns:w15="http://schemas.microsoft.com/office/word/2012/wordml" xmlns:w16cid="http://schemas.microsoft.com/office/word/2016/wordml/cid" xmlns:w16se="http://schemas.microsoft.com/office/word/2015/wordml/symex" xmlns:wpg="http://schemas.microsoft.com/office/word/2010/wordprocessingGroup" xmlns:wpi="http://schemas.microsoft.com/office/word/2010/wordprocessingInk" xmlns:wne="http://schemas.microsoft.com/office/word/2006/wordml" xmlns:wps="http://schemas.microsoft.com/office/word/2010/wordprocessingShape" mc:Ignorable="w14 w15 w16se w16cid wp14">
+<w:numbering xmlns:wpc="http://schemas.microsoft.com/office/word/2010/wordprocessingCanvas" xmlns:cx="http://schemas.microsoft.com/office/drawing/2014/chartex" xmlns:cx1="http://schemas.microsoft.com/office/drawing/2015/9/8/chartex" xmlns:mc="http://schemas.openxmlformats.org/markup-compatibility/2006" xmlns:o="urn:schemas-microsoft-com:office:office" xmlns:r="http://schemas.openxmlformats.org/officeDocument/2006/relationships" xmlns:m="http://schemas.openxmlformats.org/officeDocument/2006/math" xmlns:v="urn:schemas-microsoft-com:vml" xmlns:wp14="http://schemas.microsoft.com/office/word/2010/wordprocessingDrawing" xmlns:wp="http://schemas.openxmlformats.org/drawingml/2006/wordprocessingDrawing" xmlns:w10="urn:schemas-microsoft-com:office:word" xmlns:w="http://schemas.openxmlformats.org/wordprocessingml/2006/main" xmlns:w14="http://schemas.microsoft.com/office/word/2010/wordml" xmlns:w15="http://schemas.microsoft.com/office/word/2012/wordml" xmlns:w16se="http://schemas.microsoft.com/office/word/2015/wordml/symex" xmlns:wpg="http://schemas.microsoft.com/office/word/2010/wordprocessingGroup" xmlns:wpi="http://schemas.microsoft.com/office/word/2010/wordprocessingInk" xmlns:wne="http://schemas.microsoft.com/office/word/2006/wordml" xmlns:wps="http://schemas.microsoft.com/office/word/2010/wordprocessingShape" mc:Ignorable="w14 w15 w16se wp14">
   <w:abstractNum w:abstractNumId="0" w15:restartNumberingAfterBreak="0">
     <w:nsid w:val="030A373F"/>
     <w:multiLevelType w:val="hybridMultilevel"/>
@@ -296,7 +256,7 @@
 </file>
 
 <file path=word/styles.xml><?xml version="1.0" encoding="utf-8"?>
-<w:styles xmlns:mc="http://schemas.openxmlformats.org/markup-compatibility/2006" xmlns:r="http://schemas.openxmlformats.org/officeDocument/2006/relationships" xmlns:w="http://schemas.openxmlformats.org/wordprocessingml/2006/main" xmlns:w14="http://schemas.microsoft.com/office/word/2010/wordml" xmlns:w15="http://schemas.microsoft.com/office/word/2012/wordml" xmlns:w16cid="http://schemas.microsoft.com/office/word/2016/wordml/cid" xmlns:w16se="http://schemas.microsoft.com/office/word/2015/wordml/symex" mc:Ignorable="w14 w15 w16se w16cid">
+<w:styles xmlns:mc="http://schemas.openxmlformats.org/markup-compatibility/2006" xmlns:r="http://schemas.openxmlformats.org/officeDocument/2006/relationships" xmlns:w="http://schemas.openxmlformats.org/wordprocessingml/2006/main" xmlns:w14="http://schemas.microsoft.com/office/word/2010/wordml" xmlns:w15="http://schemas.microsoft.com/office/word/2012/wordml" xmlns:w16se="http://schemas.microsoft.com/office/word/2015/wordml/symex" mc:Ignorable="w14 w15 w16se">
   <w:docDefaults>
     <w:rPrDefault>
       <w:rPr>
@@ -312,7 +272,7 @@
       </w:pPr>
     </w:pPrDefault>
   </w:docDefaults>
-  <w:latentStyles w:defLockedState="0" w:defUIPriority="99" w:defSemiHidden="0" w:defUnhideWhenUsed="0" w:defQFormat="0" w:count="375">
+  <w:latentStyles w:defLockedState="0" w:defUIPriority="99" w:defSemiHidden="0" w:defUnhideWhenUsed="0" w:defQFormat="0" w:count="371">
     <w:lsdException w:name="Normal" w:uiPriority="0" w:qFormat="1"/>
     <w:lsdException w:name="heading 1" w:uiPriority="9" w:qFormat="1"/>
     <w:lsdException w:name="heading 2" w:semiHidden="1" w:uiPriority="9" w:unhideWhenUsed="1" w:qFormat="1"/>
@@ -684,22 +644,18 @@
     <w:lsdException w:name="List Table 5 Dark Accent 6" w:uiPriority="50"/>
     <w:lsdException w:name="List Table 6 Colorful Accent 6" w:uiPriority="51"/>
     <w:lsdException w:name="List Table 7 Colorful Accent 6" w:uiPriority="52"/>
-    <w:lsdException w:name="Mention" w:semiHidden="1" w:unhideWhenUsed="1"/>
-    <w:lsdException w:name="Smart Hyperlink" w:semiHidden="1" w:unhideWhenUsed="1"/>
-    <w:lsdException w:name="Hashtag" w:semiHidden="1" w:unhideWhenUsed="1"/>
-    <w:lsdException w:name="Unresolved Mention" w:semiHidden="1" w:unhideWhenUsed="1"/>
   </w:latentStyles>
-  <w:style w:type="paragraph" w:default="1" w:styleId="Normal">
+  <w:style w:type="paragraph" w:default="1" w:styleId="a">
     <w:name w:val="Normal"/>
     <w:qFormat/>
   </w:style>
-  <w:style w:type="character" w:default="1" w:styleId="DefaultParagraphFont">
+  <w:style w:type="character" w:default="1" w:styleId="a0">
     <w:name w:val="Default Paragraph Font"/>
     <w:uiPriority w:val="1"/>
     <w:semiHidden/>
     <w:unhideWhenUsed/>
   </w:style>
-  <w:style w:type="table" w:default="1" w:styleId="TableNormal">
+  <w:style w:type="table" w:default="1" w:styleId="a1">
     <w:name w:val="Normal Table"/>
     <w:uiPriority w:val="99"/>
     <w:semiHidden/>
@@ -714,15 +670,15 @@
       </w:tblCellMar>
     </w:tblPr>
   </w:style>
-  <w:style w:type="numbering" w:default="1" w:styleId="NoList">
+  <w:style w:type="numbering" w:default="1" w:styleId="a2">
     <w:name w:val="No List"/>
     <w:uiPriority w:val="99"/>
     <w:semiHidden/>
     <w:unhideWhenUsed/>
   </w:style>
-  <w:style w:type="paragraph" w:styleId="ListParagraph">
+  <w:style w:type="paragraph" w:styleId="a3">
     <w:name w:val="List Paragraph"/>
-    <w:basedOn w:val="Normal"/>
+    <w:basedOn w:val="a"/>
     <w:uiPriority w:val="34"/>
     <w:qFormat/>
     <w:rsid w:val="003A5473"/>

</xml_diff>

<commit_message>
made some changes to acceptance test documentation
</commit_message>
<xml_diff>
--- a/documentation/mobile_acceptance_test_read_me.docx
+++ b/documentation/mobile_acceptance_test_read_me.docx
@@ -1,10 +1,31 @@
 
 <file path=word/document.xml><?xml version="1.0" encoding="utf-8"?>
-<w:document xmlns:wpc="http://schemas.microsoft.com/office/word/2010/wordprocessingCanvas" xmlns:cx="http://schemas.microsoft.com/office/drawing/2014/chartex" xmlns:cx1="http://schemas.microsoft.com/office/drawing/2015/9/8/chartex" xmlns:mc="http://schemas.openxmlformats.org/markup-compatibility/2006" xmlns:o="urn:schemas-microsoft-com:office:office" xmlns:r="http://schemas.openxmlformats.org/officeDocument/2006/relationships" xmlns:m="http://schemas.openxmlformats.org/officeDocument/2006/math" xmlns:v="urn:schemas-microsoft-com:vml" xmlns:wp14="http://schemas.microsoft.com/office/word/2010/wordprocessingDrawing" xmlns:wp="http://schemas.openxmlformats.org/drawingml/2006/wordprocessingDrawing" xmlns:w10="urn:schemas-microsoft-com:office:word" xmlns:w="http://schemas.openxmlformats.org/wordprocessingml/2006/main" xmlns:w14="http://schemas.microsoft.com/office/word/2010/wordml" xmlns:w15="http://schemas.microsoft.com/office/word/2012/wordml" xmlns:w16se="http://schemas.microsoft.com/office/word/2015/wordml/symex" xmlns:wpg="http://schemas.microsoft.com/office/word/2010/wordprocessingGroup" xmlns:wpi="http://schemas.microsoft.com/office/word/2010/wordprocessingInk" xmlns:wne="http://schemas.microsoft.com/office/word/2006/wordml" xmlns:wps="http://schemas.microsoft.com/office/word/2010/wordprocessingShape" mc:Ignorable="w14 w15 w16se wp14">
+<w:document xmlns:wpc="http://schemas.microsoft.com/office/word/2010/wordprocessingCanvas" xmlns:cx="http://schemas.microsoft.com/office/drawing/2014/chartex" xmlns:cx1="http://schemas.microsoft.com/office/drawing/2015/9/8/chartex" xmlns:cx2="http://schemas.microsoft.com/office/drawing/2015/10/21/chartex" xmlns:cx3="http://schemas.microsoft.com/office/drawing/2016/5/9/chartex" xmlns:cx4="http://schemas.microsoft.com/office/drawing/2016/5/10/chartex" xmlns:cx5="http://schemas.microsoft.com/office/drawing/2016/5/11/chartex" xmlns:mc="http://schemas.openxmlformats.org/markup-compatibility/2006" xmlns:o="urn:schemas-microsoft-com:office:office" xmlns:r="http://schemas.openxmlformats.org/officeDocument/2006/relationships" xmlns:m="http://schemas.openxmlformats.org/officeDocument/2006/math" xmlns:v="urn:schemas-microsoft-com:vml" xmlns:wp14="http://schemas.microsoft.com/office/word/2010/wordprocessingDrawing" xmlns:wp="http://schemas.openxmlformats.org/drawingml/2006/wordprocessingDrawing" xmlns:w10="urn:schemas-microsoft-com:office:word" xmlns:w="http://schemas.openxmlformats.org/wordprocessingml/2006/main" xmlns:w14="http://schemas.microsoft.com/office/word/2010/wordml" xmlns:w15="http://schemas.microsoft.com/office/word/2012/wordml" xmlns:w16se="http://schemas.microsoft.com/office/word/2015/wordml/symex" xmlns:wpg="http://schemas.microsoft.com/office/word/2010/wordprocessingGroup" xmlns:wpi="http://schemas.microsoft.com/office/word/2010/wordprocessingInk" xmlns:wne="http://schemas.microsoft.com/office/word/2006/wordml" xmlns:wps="http://schemas.microsoft.com/office/word/2010/wordprocessingShape" mc:Ignorable="w14 w15 w16se wp14">
   <w:body>
     <w:p>
       <w:pPr>
-        <w:pStyle w:val="a3"/>
+        <w:ind w:left="3600"/>
+        <w:rPr>
+          <w:b/>
+        </w:rPr>
+      </w:pPr>
+      <w:r>
+        <w:rPr>
+          <w:b/>
+        </w:rPr>
+        <w:t>Android Acceptance Test Documentation</w:t>
+      </w:r>
+    </w:p>
+    <w:p>
+      <w:pPr>
+        <w:rPr>
+          <w:b/>
+        </w:rPr>
+      </w:pPr>
+    </w:p>
+    <w:p>
+      <w:pPr>
+        <w:pStyle w:val="ListParagraph"/>
         <w:numPr>
           <w:ilvl w:val="0"/>
           <w:numId w:val="1"/>
@@ -17,54 +38,90 @@
         <w:rPr>
           <w:b/>
         </w:rPr>
-        <w:t>Tester should be logged out from the application before running Acceptance Test for U</w:t>
-      </w:r>
-      <w:r>
-        <w:rPr>
-          <w:b/>
-        </w:rPr>
-        <w:t>MBUY</w:t>
-      </w:r>
-      <w:r>
-        <w:rPr>
-          <w:b/>
-        </w:rPr>
-        <w:t xml:space="preserve"> mobile application. </w:t>
-      </w:r>
-    </w:p>
-    <w:p>
-      <w:pPr>
-        <w:pStyle w:val="a3"/>
+        <w:t>Before running acceptance test, logout of the android app:</w:t>
+      </w:r>
+      <w:r>
+        <w:rPr>
+          <w:b/>
+        </w:rPr>
+        <w:t xml:space="preserve"> </w:t>
+      </w:r>
+    </w:p>
+    <w:p>
+      <w:pPr>
+        <w:pStyle w:val="ListParagraph"/>
         <w:ind w:left="1440"/>
       </w:pPr>
       <w:r>
-        <w:t>Acceptance Test starts with LoginActivity. If tester is logged in and start the test, because of the saved session of user, the application will start with ViewAdsActivity, which will fail the Acceptance Test.</w:t>
-      </w:r>
-    </w:p>
-    <w:p>
-      <w:pPr>
-        <w:pStyle w:val="a3"/>
+        <w:t xml:space="preserve">Acceptance Test starts with </w:t>
+      </w:r>
+      <w:proofErr w:type="spellStart"/>
+      <w:r>
+        <w:t>LoginActivity</w:t>
+      </w:r>
+      <w:proofErr w:type="spellEnd"/>
+      <w:r>
+        <w:t xml:space="preserve">. If tester is logged in and start the test, because of the saved session of user, the application will start with </w:t>
+      </w:r>
+      <w:proofErr w:type="spellStart"/>
+      <w:r>
+        <w:t>ViewAdsActivity</w:t>
+      </w:r>
+      <w:proofErr w:type="spellEnd"/>
+      <w:r>
+        <w:t>, which will fail the Acceptance Test.</w:t>
+      </w:r>
+    </w:p>
+    <w:p>
+      <w:pPr>
+        <w:pStyle w:val="ListParagraph"/>
         <w:ind w:left="1440"/>
       </w:pPr>
     </w:p>
     <w:p>
       <w:pPr>
-        <w:pStyle w:val="a3"/>
+        <w:pStyle w:val="ListParagraph"/>
         <w:ind w:left="1440"/>
       </w:pPr>
       <w:r>
-        <w:t>Steps.  Log out from the application -&gt; Run AllAcceptanceTest</w:t>
-      </w:r>
-    </w:p>
-    <w:p>
-      <w:pPr>
-        <w:pStyle w:val="a3"/>
+        <w:t>Steps</w:t>
+      </w:r>
+      <w:r>
+        <w:t xml:space="preserve"> to Run Acceptance test</w:t>
+      </w:r>
+      <w:r>
+        <w:t xml:space="preserve">.  </w:t>
+      </w:r>
+    </w:p>
+    <w:p>
+      <w:pPr>
+        <w:pStyle w:val="ListParagraph"/>
+        <w:ind w:left="1440" w:firstLine="720"/>
+      </w:pPr>
+      <w:r>
+        <w:t>Log out from the application</w:t>
+      </w:r>
+      <w:r>
+        <w:t xml:space="preserve"> in your emulator/or mobile test</w:t>
+      </w:r>
+      <w:r>
+        <w:t xml:space="preserve"> -&gt; Run </w:t>
+      </w:r>
+      <w:proofErr w:type="spellStart"/>
+      <w:r>
+        <w:t>AllAcceptanceTest</w:t>
+      </w:r>
+      <w:proofErr w:type="spellEnd"/>
+    </w:p>
+    <w:p>
+      <w:pPr>
+        <w:pStyle w:val="ListParagraph"/>
         <w:ind w:left="1440"/>
       </w:pPr>
     </w:p>
     <w:p>
       <w:pPr>
-        <w:pStyle w:val="a3"/>
+        <w:pStyle w:val="ListParagraph"/>
         <w:numPr>
           <w:ilvl w:val="0"/>
           <w:numId w:val="1"/>
@@ -77,24 +134,24 @@
         <w:rPr>
           <w:b/>
         </w:rPr>
-        <w:t>Acceptance Test doesn’t cover if the user hasn’t allow</w:t>
-      </w:r>
-      <w:r>
-        <w:rPr>
-          <w:b/>
-        </w:rPr>
-        <w:t>ed</w:t>
-      </w:r>
-      <w:r>
-        <w:rPr>
-          <w:b/>
-        </w:rPr>
-        <w:t xml:space="preserve"> the mobile application to access the photo/gallery. </w:t>
-      </w:r>
-    </w:p>
-    <w:p>
-      <w:pPr>
-        <w:pStyle w:val="a3"/>
+        <w:t>Must give storage permission to run the acceptance. Without it test</w:t>
+      </w:r>
+      <w:r>
+        <w:rPr>
+          <w:b/>
+        </w:rPr>
+        <w:t xml:space="preserve"> will stall</w:t>
+      </w:r>
+      <w:r>
+        <w:rPr>
+          <w:b/>
+        </w:rPr>
+        <w:t xml:space="preserve">: </w:t>
+      </w:r>
+    </w:p>
+    <w:p>
+      <w:pPr>
+        <w:pStyle w:val="ListParagraph"/>
         <w:numPr>
           <w:ilvl w:val="1"/>
           <w:numId w:val="1"/>
@@ -109,15 +166,13 @@
       <w:r>
         <w:t>gs -&gt; Apps &amp; Notifications -&gt; UMBUY</w:t>
       </w:r>
-      <w:bookmarkStart w:id="0" w:name="_GoBack"/>
-      <w:bookmarkEnd w:id="0"/>
       <w:r>
         <w:t xml:space="preserve"> -&gt; Permissions -&gt; Give permission to Storage.</w:t>
       </w:r>
     </w:p>
     <w:p>
       <w:pPr>
-        <w:pStyle w:val="a3"/>
+        <w:pStyle w:val="ListParagraph"/>
         <w:numPr>
           <w:ilvl w:val="1"/>
           <w:numId w:val="1"/>
@@ -127,26 +182,39 @@
         </w:rPr>
       </w:pPr>
       <w:r>
-        <w:t>Or if click Allow when the application asks for permission when in CreateAdActivity first time.</w:t>
-      </w:r>
-    </w:p>
-    <w:p>
-      <w:pPr>
-        <w:pStyle w:val="a3"/>
+        <w:t>Or if click Allow when the applica</w:t>
+      </w:r>
+      <w:r>
+        <w:t>tion asks for permission when creating an ad</w:t>
+      </w:r>
+      <w:r>
+        <w:t xml:space="preserve"> first time.</w:t>
+      </w:r>
+    </w:p>
+    <w:p>
+      <w:pPr>
+        <w:pStyle w:val="ListParagraph"/>
         <w:ind w:left="1440"/>
       </w:pPr>
       <w:r>
         <w:t xml:space="preserve">Steps. </w:t>
       </w:r>
       <w:r>
-        <w:t>After giving permission for the photos/gallery doing one of above options -&gt; Run AllAcceptanceTest</w:t>
-      </w:r>
-    </w:p>
-    <w:p>
-      <w:pPr>
-        <w:pStyle w:val="a3"/>
+        <w:t xml:space="preserve">After giving permission for the photos/gallery doing one of above options -&gt; Run </w:t>
+      </w:r>
+      <w:proofErr w:type="spellStart"/>
+      <w:r>
+        <w:t>AllAcceptanceTest</w:t>
+      </w:r>
+      <w:proofErr w:type="spellEnd"/>
+    </w:p>
+    <w:p>
+      <w:pPr>
+        <w:pStyle w:val="ListParagraph"/>
         <w:ind w:left="1440"/>
       </w:pPr>
+      <w:bookmarkStart w:id="0" w:name="_GoBack"/>
+      <w:bookmarkEnd w:id="0"/>
     </w:p>
     <w:sectPr>
       <w:pgSz w:w="12240" w:h="15840"/>
@@ -159,7 +227,7 @@
 </file>
 
 <file path=word/numbering.xml><?xml version="1.0" encoding="utf-8"?>
-<w:numbering xmlns:wpc="http://schemas.microsoft.com/office/word/2010/wordprocessingCanvas" xmlns:cx="http://schemas.microsoft.com/office/drawing/2014/chartex" xmlns:cx1="http://schemas.microsoft.com/office/drawing/2015/9/8/chartex" xmlns:mc="http://schemas.openxmlformats.org/markup-compatibility/2006" xmlns:o="urn:schemas-microsoft-com:office:office" xmlns:r="http://schemas.openxmlformats.org/officeDocument/2006/relationships" xmlns:m="http://schemas.openxmlformats.org/officeDocument/2006/math" xmlns:v="urn:schemas-microsoft-com:vml" xmlns:wp14="http://schemas.microsoft.com/office/word/2010/wordprocessingDrawing" xmlns:wp="http://schemas.openxmlformats.org/drawingml/2006/wordprocessingDrawing" xmlns:w10="urn:schemas-microsoft-com:office:word" xmlns:w="http://schemas.openxmlformats.org/wordprocessingml/2006/main" xmlns:w14="http://schemas.microsoft.com/office/word/2010/wordml" xmlns:w15="http://schemas.microsoft.com/office/word/2012/wordml" xmlns:w16se="http://schemas.microsoft.com/office/word/2015/wordml/symex" xmlns:wpg="http://schemas.microsoft.com/office/word/2010/wordprocessingGroup" xmlns:wpi="http://schemas.microsoft.com/office/word/2010/wordprocessingInk" xmlns:wne="http://schemas.microsoft.com/office/word/2006/wordml" xmlns:wps="http://schemas.microsoft.com/office/word/2010/wordprocessingShape" mc:Ignorable="w14 w15 w16se wp14">
+<w:numbering xmlns:wpc="http://schemas.microsoft.com/office/word/2010/wordprocessingCanvas" xmlns:cx="http://schemas.microsoft.com/office/drawing/2014/chartex" xmlns:cx1="http://schemas.microsoft.com/office/drawing/2015/9/8/chartex" xmlns:cx2="http://schemas.microsoft.com/office/drawing/2015/10/21/chartex" xmlns:cx3="http://schemas.microsoft.com/office/drawing/2016/5/9/chartex" xmlns:cx4="http://schemas.microsoft.com/office/drawing/2016/5/10/chartex" xmlns:cx5="http://schemas.microsoft.com/office/drawing/2016/5/11/chartex" xmlns:mc="http://schemas.openxmlformats.org/markup-compatibility/2006" xmlns:o="urn:schemas-microsoft-com:office:office" xmlns:r="http://schemas.openxmlformats.org/officeDocument/2006/relationships" xmlns:m="http://schemas.openxmlformats.org/officeDocument/2006/math" xmlns:v="urn:schemas-microsoft-com:vml" xmlns:wp14="http://schemas.microsoft.com/office/word/2010/wordprocessingDrawing" xmlns:wp="http://schemas.openxmlformats.org/drawingml/2006/wordprocessingDrawing" xmlns:w10="urn:schemas-microsoft-com:office:word" xmlns:w="http://schemas.openxmlformats.org/wordprocessingml/2006/main" xmlns:w14="http://schemas.microsoft.com/office/word/2010/wordml" xmlns:w15="http://schemas.microsoft.com/office/word/2012/wordml" xmlns:w16se="http://schemas.microsoft.com/office/word/2015/wordml/symex" xmlns:wpg="http://schemas.microsoft.com/office/word/2010/wordprocessingGroup" xmlns:wpi="http://schemas.microsoft.com/office/word/2010/wordprocessingInk" xmlns:wne="http://schemas.microsoft.com/office/word/2006/wordml" xmlns:wps="http://schemas.microsoft.com/office/word/2010/wordprocessingShape" mc:Ignorable="w14 w15 w16se wp14">
   <w:abstractNum w:abstractNumId="0" w15:restartNumberingAfterBreak="0">
     <w:nsid w:val="030A373F"/>
     <w:multiLevelType w:val="hybridMultilevel"/>
@@ -272,7 +340,7 @@
       </w:pPr>
     </w:pPrDefault>
   </w:docDefaults>
-  <w:latentStyles w:defLockedState="0" w:defUIPriority="99" w:defSemiHidden="0" w:defUnhideWhenUsed="0" w:defQFormat="0" w:count="371">
+  <w:latentStyles w:defLockedState="0" w:defUIPriority="99" w:defSemiHidden="0" w:defUnhideWhenUsed="0" w:defQFormat="0" w:count="374">
     <w:lsdException w:name="Normal" w:uiPriority="0" w:qFormat="1"/>
     <w:lsdException w:name="heading 1" w:uiPriority="9" w:qFormat="1"/>
     <w:lsdException w:name="heading 2" w:semiHidden="1" w:uiPriority="9" w:unhideWhenUsed="1" w:qFormat="1"/>
@@ -378,7 +446,6 @@
     <w:lsdException w:name="HTML Sample" w:semiHidden="1" w:unhideWhenUsed="1"/>
     <w:lsdException w:name="HTML Typewriter" w:semiHidden="1" w:unhideWhenUsed="1"/>
     <w:lsdException w:name="HTML Variable" w:semiHidden="1" w:unhideWhenUsed="1"/>
-    <w:lsdException w:name="Normal Table" w:semiHidden="1" w:unhideWhenUsed="1"/>
     <w:lsdException w:name="annotation subject" w:semiHidden="1" w:unhideWhenUsed="1"/>
     <w:lsdException w:name="No List" w:semiHidden="1" w:unhideWhenUsed="1"/>
     <w:lsdException w:name="Outline List 1" w:semiHidden="1" w:unhideWhenUsed="1"/>
@@ -423,7 +490,6 @@
     <w:lsdException w:name="Table Professional" w:semiHidden="1" w:unhideWhenUsed="1"/>
     <w:lsdException w:name="Table Subtle 1" w:semiHidden="1" w:unhideWhenUsed="1"/>
     <w:lsdException w:name="Table Subtle 2" w:semiHidden="1" w:unhideWhenUsed="1"/>
-    <w:lsdException w:name="Table Web 1" w:semiHidden="1" w:unhideWhenUsed="1"/>
     <w:lsdException w:name="Table Web 2" w:semiHidden="1" w:unhideWhenUsed="1"/>
     <w:lsdException w:name="Table Web 3" w:semiHidden="1" w:unhideWhenUsed="1"/>
     <w:lsdException w:name="Balloon Text" w:semiHidden="1" w:unhideWhenUsed="1"/>
@@ -644,18 +710,21 @@
     <w:lsdException w:name="List Table 5 Dark Accent 6" w:uiPriority="50"/>
     <w:lsdException w:name="List Table 6 Colorful Accent 6" w:uiPriority="51"/>
     <w:lsdException w:name="List Table 7 Colorful Accent 6" w:uiPriority="52"/>
+    <w:lsdException w:name="Mention" w:semiHidden="1" w:unhideWhenUsed="1"/>
+    <w:lsdException w:name="Smart Hyperlink" w:semiHidden="1" w:unhideWhenUsed="1"/>
+    <w:lsdException w:name="Hashtag" w:semiHidden="1" w:unhideWhenUsed="1"/>
   </w:latentStyles>
-  <w:style w:type="paragraph" w:default="1" w:styleId="a">
+  <w:style w:type="paragraph" w:default="1" w:styleId="Normal">
     <w:name w:val="Normal"/>
     <w:qFormat/>
   </w:style>
-  <w:style w:type="character" w:default="1" w:styleId="a0">
+  <w:style w:type="character" w:default="1" w:styleId="DefaultParagraphFont">
     <w:name w:val="Default Paragraph Font"/>
     <w:uiPriority w:val="1"/>
     <w:semiHidden/>
     <w:unhideWhenUsed/>
   </w:style>
-  <w:style w:type="table" w:default="1" w:styleId="a1">
+  <w:style w:type="table" w:default="1" w:styleId="TableNormal">
     <w:name w:val="Normal Table"/>
     <w:uiPriority w:val="99"/>
     <w:semiHidden/>
@@ -670,15 +739,15 @@
       </w:tblCellMar>
     </w:tblPr>
   </w:style>
-  <w:style w:type="numbering" w:default="1" w:styleId="a2">
+  <w:style w:type="numbering" w:default="1" w:styleId="NoList">
     <w:name w:val="No List"/>
     <w:uiPriority w:val="99"/>
     <w:semiHidden/>
     <w:unhideWhenUsed/>
   </w:style>
-  <w:style w:type="paragraph" w:styleId="a3">
+  <w:style w:type="paragraph" w:styleId="ListParagraph">
     <w:name w:val="List Paragraph"/>
-    <w:basedOn w:val="a"/>
+    <w:basedOn w:val="Normal"/>
     <w:uiPriority w:val="34"/>
     <w:qFormat/>
     <w:rsid w:val="003A5473"/>

</xml_diff>